<commit_message>
make changes on documentation
Signed-off-by: Nikola Velikov <niki.velikov09@gmail.com>
</commit_message>
<xml_diff>
--- a/public/documentation.docx
+++ b/public/documentation.docx
@@ -5,55 +5,17 @@
     <w:p>
       <w:pPr>
         <w:pStyle w:val="Heading1"/>
-        <w:spacing w:line="360" w:lineRule="auto"/>
-        <w:jc w:val="center"/>
-        <w:rPr>
-          <w:rFonts w:ascii="Times New Roman" w:eastAsiaTheme="minorHAnsi" w:hAnsi="Times New Roman" w:cs="Times New Roman"/>
+        <w:spacing w:before="0" w:line="360" w:lineRule="auto"/>
+        <w:rPr>
+          <w:rFonts w:ascii="Times New Roman" w:hAnsi="Times New Roman" w:cs="Times New Roman"/>
           <w:b/>
-          <w:color w:val="auto"/>
+          <w:color w:val="000000" w:themeColor="text1"/>
           <w:sz w:val="24"/>
           <w:szCs w:val="24"/>
           <w:lang w:val="bg-BG"/>
         </w:rPr>
       </w:pPr>
       <w:bookmarkStart w:id="0" w:name="_Toc184506297"/>
-      <w:r>
-        <w:rPr>
-          <w:rFonts w:ascii="Times New Roman" w:eastAsiaTheme="minorHAnsi" w:hAnsi="Times New Roman" w:cs="Times New Roman"/>
-          <w:b/>
-          <w:color w:val="auto"/>
-          <w:sz w:val="24"/>
-          <w:szCs w:val="24"/>
-          <w:lang w:val="bg-BG"/>
-        </w:rPr>
-        <w:t>54. ПРОЛЕТНА КОНФЕРЕНЦИЯ НА СМБ</w:t>
-      </w:r>
-    </w:p>
-    <w:p>
-      <w:pPr>
-        <w:pStyle w:val="Heading1"/>
-        <w:spacing w:line="360" w:lineRule="auto"/>
-        <w:jc w:val="center"/>
-        <w:rPr>
-          <w:rFonts w:ascii="Times New Roman" w:hAnsi="Times New Roman" w:cs="Times New Roman"/>
-          <w:b/>
-          <w:color w:val="000000" w:themeColor="text1"/>
-          <w:sz w:val="24"/>
-          <w:szCs w:val="24"/>
-          <w:lang w:val="bg-BG"/>
-        </w:rPr>
-      </w:pPr>
-      <w:r>
-        <w:rPr>
-          <w:rFonts w:ascii="Times New Roman" w:hAnsi="Times New Roman" w:cs="Times New Roman"/>
-          <w:b/>
-          <w:color w:val="000000" w:themeColor="text1"/>
-          <w:sz w:val="24"/>
-          <w:szCs w:val="24"/>
-          <w:lang w:val="bg-BG"/>
-        </w:rPr>
-        <w:t>ТЕМА НА ПРОЕ</w:t>
-      </w:r>
       <w:bookmarkStart w:id="1" w:name="_GoBack"/>
       <w:bookmarkEnd w:id="1"/>
       <w:r>
@@ -65,561 +27,6 @@
           <w:szCs w:val="24"/>
           <w:lang w:val="bg-BG"/>
         </w:rPr>
-        <w:t>КТА</w:t>
-      </w:r>
-    </w:p>
-    <w:p>
-      <w:pPr>
-        <w:pStyle w:val="Heading1"/>
-        <w:spacing w:line="360" w:lineRule="auto"/>
-        <w:jc w:val="center"/>
-        <w:rPr>
-          <w:rFonts w:ascii="Times New Roman" w:hAnsi="Times New Roman" w:cs="Times New Roman"/>
-          <w:b/>
-          <w:color w:val="000000" w:themeColor="text1"/>
-          <w:sz w:val="24"/>
-          <w:szCs w:val="24"/>
-          <w:lang w:val="bg-BG"/>
-        </w:rPr>
-      </w:pPr>
-      <w:r>
-        <w:rPr>
-          <w:rFonts w:ascii="Times New Roman" w:hAnsi="Times New Roman" w:cs="Times New Roman"/>
-          <w:b/>
-          <w:color w:val="000000" w:themeColor="text1"/>
-          <w:sz w:val="24"/>
-          <w:szCs w:val="24"/>
-          <w:lang w:val="bg-BG"/>
-        </w:rPr>
-        <w:t>PureMedia</w:t>
-      </w:r>
-    </w:p>
-    <w:p>
-      <w:pPr>
-        <w:pStyle w:val="Heading1"/>
-        <w:spacing w:line="360" w:lineRule="auto"/>
-        <w:rPr>
-          <w:rFonts w:ascii="Times New Roman" w:hAnsi="Times New Roman" w:cs="Times New Roman"/>
-          <w:b/>
-          <w:color w:val="000000" w:themeColor="text1"/>
-          <w:sz w:val="24"/>
-          <w:szCs w:val="24"/>
-        </w:rPr>
-      </w:pPr>
-    </w:p>
-    <w:p>
-      <w:pPr>
-        <w:pStyle w:val="Heading1"/>
-        <w:spacing w:line="360" w:lineRule="auto"/>
-        <w:jc w:val="center"/>
-        <w:rPr>
-          <w:rFonts w:ascii="Times New Roman" w:hAnsi="Times New Roman" w:cs="Times New Roman"/>
-          <w:b/>
-          <w:color w:val="000000" w:themeColor="text1"/>
-          <w:sz w:val="24"/>
-          <w:szCs w:val="24"/>
-        </w:rPr>
-      </w:pPr>
-      <w:r>
-        <w:rPr>
-          <w:rFonts w:ascii="Times New Roman" w:hAnsi="Times New Roman" w:cs="Times New Roman"/>
-          <w:b/>
-          <w:color w:val="000000" w:themeColor="text1"/>
-          <w:sz w:val="24"/>
-          <w:szCs w:val="24"/>
-          <w:lang w:val="bg-BG"/>
-        </w:rPr>
-        <w:t>Автор:</w:t>
-      </w:r>
-    </w:p>
-    <w:p>
-      <w:pPr>
-        <w:pStyle w:val="Heading1"/>
-        <w:spacing w:line="360" w:lineRule="auto"/>
-        <w:jc w:val="center"/>
-        <w:rPr>
-          <w:rFonts w:ascii="Times New Roman" w:hAnsi="Times New Roman" w:cs="Times New Roman"/>
-          <w:color w:val="000000" w:themeColor="text1"/>
-          <w:sz w:val="24"/>
-          <w:szCs w:val="24"/>
-          <w:lang w:val="bg-BG"/>
-        </w:rPr>
-      </w:pPr>
-      <w:r>
-        <w:rPr>
-          <w:rFonts w:ascii="Times New Roman" w:hAnsi="Times New Roman" w:cs="Times New Roman"/>
-          <w:b/>
-          <w:color w:val="000000" w:themeColor="text1"/>
-          <w:sz w:val="24"/>
-          <w:szCs w:val="24"/>
-          <w:lang w:val="bg-BG"/>
-        </w:rPr>
-        <w:t xml:space="preserve">Име: </w:t>
-      </w:r>
-      <w:r>
-        <w:rPr>
-          <w:rFonts w:ascii="Times New Roman" w:hAnsi="Times New Roman" w:cs="Times New Roman"/>
-          <w:color w:val="000000" w:themeColor="text1"/>
-          <w:sz w:val="24"/>
-          <w:szCs w:val="24"/>
-          <w:lang w:val="bg-BG"/>
-        </w:rPr>
-        <w:t>Никола Владимиров Великов</w:t>
-      </w:r>
-    </w:p>
-    <w:p>
-      <w:pPr>
-        <w:pStyle w:val="Heading1"/>
-        <w:spacing w:line="360" w:lineRule="auto"/>
-        <w:jc w:val="center"/>
-        <w:rPr>
-          <w:rFonts w:ascii="Times New Roman" w:hAnsi="Times New Roman" w:cs="Times New Roman"/>
-          <w:b/>
-          <w:color w:val="000000" w:themeColor="text1"/>
-          <w:sz w:val="24"/>
-          <w:szCs w:val="24"/>
-          <w:lang w:val="bg-BG"/>
-        </w:rPr>
-      </w:pPr>
-      <w:r>
-        <w:rPr>
-          <w:rFonts w:ascii="Times New Roman" w:hAnsi="Times New Roman" w:cs="Times New Roman"/>
-          <w:b/>
-          <w:color w:val="000000" w:themeColor="text1"/>
-          <w:sz w:val="24"/>
-          <w:szCs w:val="24"/>
-          <w:lang w:val="bg-BG"/>
-        </w:rPr>
-        <w:t xml:space="preserve">Email: </w:t>
-      </w:r>
-      <w:r>
-        <w:rPr>
-          <w:rFonts w:ascii="Times New Roman" w:hAnsi="Times New Roman" w:cs="Times New Roman"/>
-          <w:color w:val="000000" w:themeColor="text1"/>
-          <w:sz w:val="24"/>
-          <w:szCs w:val="24"/>
-          <w:lang w:val="bg-BG"/>
-        </w:rPr>
-        <w:t>vvelikov.nikola@gmail.com, тел. 0896 544 029</w:t>
-      </w:r>
-    </w:p>
-    <w:p>
-      <w:pPr>
-        <w:pStyle w:val="Heading1"/>
-        <w:spacing w:line="360" w:lineRule="auto"/>
-        <w:jc w:val="center"/>
-        <w:rPr>
-          <w:rFonts w:ascii="Times New Roman" w:hAnsi="Times New Roman" w:cs="Times New Roman"/>
-          <w:color w:val="000000" w:themeColor="text1"/>
-          <w:sz w:val="24"/>
-          <w:szCs w:val="24"/>
-          <w:lang w:val="bg-BG"/>
-        </w:rPr>
-      </w:pPr>
-      <w:r>
-        <w:rPr>
-          <w:rFonts w:ascii="Times New Roman" w:hAnsi="Times New Roman" w:cs="Times New Roman"/>
-          <w:b/>
-          <w:color w:val="000000" w:themeColor="text1"/>
-          <w:sz w:val="24"/>
-          <w:szCs w:val="24"/>
-          <w:lang w:val="bg-BG"/>
-        </w:rPr>
-        <w:t xml:space="preserve">Училище: </w:t>
-      </w:r>
-      <w:r>
-        <w:rPr>
-          <w:rFonts w:ascii="Times New Roman" w:hAnsi="Times New Roman" w:cs="Times New Roman"/>
-          <w:color w:val="000000" w:themeColor="text1"/>
-          <w:sz w:val="24"/>
-          <w:szCs w:val="24"/>
-          <w:lang w:val="bg-BG"/>
-        </w:rPr>
-        <w:t>Математическа гимназия „Баба Тонка”</w:t>
-      </w:r>
-    </w:p>
-    <w:p>
-      <w:pPr>
-        <w:pStyle w:val="Heading1"/>
-        <w:spacing w:line="360" w:lineRule="auto"/>
-        <w:jc w:val="center"/>
-        <w:rPr>
-          <w:rFonts w:ascii="Times New Roman" w:hAnsi="Times New Roman" w:cs="Times New Roman"/>
-          <w:b/>
-          <w:color w:val="000000" w:themeColor="text1"/>
-          <w:sz w:val="24"/>
-          <w:szCs w:val="24"/>
-          <w:lang w:val="bg-BG"/>
-        </w:rPr>
-      </w:pPr>
-      <w:r>
-        <w:rPr>
-          <w:rFonts w:ascii="Times New Roman" w:hAnsi="Times New Roman" w:cs="Times New Roman"/>
-          <w:b/>
-          <w:color w:val="000000" w:themeColor="text1"/>
-          <w:sz w:val="24"/>
-          <w:szCs w:val="24"/>
-          <w:lang w:val="bg-BG"/>
-        </w:rPr>
-        <w:t>Клас: 9</w:t>
-      </w:r>
-    </w:p>
-    <w:p>
-      <w:pPr>
-        <w:pStyle w:val="Heading1"/>
-        <w:spacing w:line="360" w:lineRule="auto"/>
-        <w:jc w:val="center"/>
-        <w:rPr>
-          <w:rFonts w:ascii="Times New Roman" w:hAnsi="Times New Roman" w:cs="Times New Roman"/>
-          <w:b/>
-          <w:color w:val="000000" w:themeColor="text1"/>
-          <w:sz w:val="24"/>
-          <w:szCs w:val="24"/>
-          <w:lang w:val="bg-BG"/>
-        </w:rPr>
-      </w:pPr>
-      <w:r>
-        <w:rPr>
-          <w:rFonts w:ascii="Times New Roman" w:hAnsi="Times New Roman" w:cs="Times New Roman"/>
-          <w:b/>
-          <w:color w:val="000000" w:themeColor="text1"/>
-          <w:sz w:val="24"/>
-          <w:szCs w:val="24"/>
-          <w:lang w:val="bg-BG"/>
-        </w:rPr>
-        <w:t>Научни ръководители:</w:t>
-      </w:r>
-    </w:p>
-    <w:p>
-      <w:pPr>
-        <w:rPr>
-          <w:lang w:val="bg-BG"/>
-        </w:rPr>
-      </w:pPr>
-    </w:p>
-    <w:p>
-      <w:pPr>
-        <w:pStyle w:val="Heading1"/>
-        <w:spacing w:line="360" w:lineRule="auto"/>
-        <w:jc w:val="center"/>
-        <w:rPr>
-          <w:rFonts w:ascii="Times New Roman" w:hAnsi="Times New Roman" w:cs="Times New Roman"/>
-          <w:color w:val="000000" w:themeColor="text1"/>
-          <w:sz w:val="24"/>
-          <w:szCs w:val="24"/>
-          <w:lang w:val="bg-BG"/>
-        </w:rPr>
-      </w:pPr>
-      <w:r>
-        <w:rPr>
-          <w:rFonts w:ascii="Times New Roman" w:hAnsi="Times New Roman" w:cs="Times New Roman"/>
-          <w:b/>
-          <w:color w:val="000000" w:themeColor="text1"/>
-          <w:sz w:val="24"/>
-          <w:szCs w:val="24"/>
-          <w:lang w:val="bg-BG"/>
-        </w:rPr>
-        <w:t xml:space="preserve">Име и фамилия: </w:t>
-      </w:r>
-      <w:r>
-        <w:rPr>
-          <w:rFonts w:ascii="Times New Roman" w:hAnsi="Times New Roman" w:cs="Times New Roman"/>
-          <w:color w:val="000000" w:themeColor="text1"/>
-          <w:sz w:val="24"/>
-          <w:szCs w:val="24"/>
-          <w:lang w:val="bg-BG"/>
-        </w:rPr>
-        <w:t>Тодор Брънзов</w:t>
-      </w:r>
-    </w:p>
-    <w:p>
-      <w:pPr>
-        <w:pStyle w:val="Heading1"/>
-        <w:spacing w:line="360" w:lineRule="auto"/>
-        <w:jc w:val="center"/>
-        <w:rPr>
-          <w:rFonts w:ascii="Times New Roman" w:hAnsi="Times New Roman" w:cs="Times New Roman"/>
-          <w:color w:val="000000" w:themeColor="text1"/>
-          <w:sz w:val="24"/>
-          <w:szCs w:val="24"/>
-          <w:lang w:val="bg-BG"/>
-        </w:rPr>
-      </w:pPr>
-      <w:r>
-        <w:rPr>
-          <w:rFonts w:ascii="Times New Roman" w:hAnsi="Times New Roman" w:cs="Times New Roman"/>
-          <w:color w:val="000000" w:themeColor="text1"/>
-          <w:sz w:val="24"/>
-          <w:szCs w:val="24"/>
-          <w:lang w:val="bg-BG"/>
-        </w:rPr>
-        <w:t>Институт по математика и информатика при БАН</w:t>
-      </w:r>
-    </w:p>
-    <w:p>
-      <w:pPr>
-        <w:pStyle w:val="Heading1"/>
-        <w:spacing w:before="0" w:line="360" w:lineRule="auto"/>
-        <w:jc w:val="center"/>
-        <w:rPr>
-          <w:rFonts w:ascii="Times New Roman" w:hAnsi="Times New Roman" w:cs="Times New Roman"/>
-          <w:color w:val="000000" w:themeColor="text1"/>
-          <w:sz w:val="24"/>
-          <w:szCs w:val="24"/>
-        </w:rPr>
-      </w:pPr>
-      <w:r>
-        <w:rPr>
-          <w:rFonts w:ascii="Times New Roman" w:hAnsi="Times New Roman" w:cs="Times New Roman"/>
-          <w:b/>
-          <w:color w:val="000000" w:themeColor="text1"/>
-          <w:sz w:val="24"/>
-          <w:szCs w:val="24"/>
-          <w:lang w:val="bg-BG"/>
-        </w:rPr>
-        <w:t xml:space="preserve">Email: </w:t>
-      </w:r>
-      <w:r>
-        <w:rPr>
-          <w:rFonts w:ascii="Times New Roman" w:hAnsi="Times New Roman" w:cs="Times New Roman"/>
-          <w:color w:val="000000" w:themeColor="text1"/>
-          <w:sz w:val="24"/>
-          <w:szCs w:val="24"/>
-          <w:lang w:val="bg-BG"/>
-        </w:rPr>
-        <w:t>tbranzov@math.bas.bg, тел.0885 095</w:t>
-      </w:r>
-      <w:r>
-        <w:rPr>
-          <w:rFonts w:ascii="Times New Roman" w:hAnsi="Times New Roman" w:cs="Times New Roman"/>
-          <w:color w:val="000000" w:themeColor="text1"/>
-          <w:sz w:val="24"/>
-          <w:szCs w:val="24"/>
-          <w:lang w:val="bg-BG"/>
-        </w:rPr>
-        <w:t> </w:t>
-      </w:r>
-      <w:r>
-        <w:rPr>
-          <w:rFonts w:ascii="Times New Roman" w:hAnsi="Times New Roman" w:cs="Times New Roman"/>
-          <w:color w:val="000000" w:themeColor="text1"/>
-          <w:sz w:val="24"/>
-          <w:szCs w:val="24"/>
-          <w:lang w:val="bg-BG"/>
-        </w:rPr>
-        <w:t>757</w:t>
-      </w:r>
-    </w:p>
-    <w:p>
-      <w:pPr>
-        <w:rPr>
-          <w:lang w:val="bg-BG"/>
-        </w:rPr>
-      </w:pPr>
-    </w:p>
-    <w:p/>
-    <w:p/>
-    <w:p>
-      <w:pPr>
-        <w:pStyle w:val="Heading1"/>
-        <w:spacing w:line="360" w:lineRule="auto"/>
-        <w:jc w:val="center"/>
-        <w:rPr>
-          <w:rFonts w:ascii="Times New Roman" w:hAnsi="Times New Roman" w:cs="Times New Roman"/>
-          <w:color w:val="000000" w:themeColor="text1"/>
-          <w:sz w:val="24"/>
-          <w:szCs w:val="24"/>
-          <w:lang w:val="bg-BG"/>
-        </w:rPr>
-      </w:pPr>
-      <w:r>
-        <w:rPr>
-          <w:rFonts w:ascii="Times New Roman" w:hAnsi="Times New Roman" w:cs="Times New Roman"/>
-          <w:b/>
-          <w:color w:val="000000" w:themeColor="text1"/>
-          <w:sz w:val="24"/>
-          <w:szCs w:val="24"/>
-          <w:lang w:val="bg-BG"/>
-        </w:rPr>
-        <w:t xml:space="preserve">Име и фамилия: </w:t>
-      </w:r>
-      <w:r>
-        <w:rPr>
-          <w:rFonts w:ascii="Times New Roman" w:hAnsi="Times New Roman" w:cs="Times New Roman"/>
-          <w:color w:val="000000" w:themeColor="text1"/>
-          <w:sz w:val="24"/>
-          <w:szCs w:val="24"/>
-          <w:lang w:val="bg-BG"/>
-        </w:rPr>
-        <w:t>Сюзан Феимова</w:t>
-      </w:r>
-    </w:p>
-    <w:p>
-      <w:pPr>
-        <w:pStyle w:val="Heading1"/>
-        <w:spacing w:line="360" w:lineRule="auto"/>
-        <w:jc w:val="center"/>
-        <w:rPr>
-          <w:rFonts w:ascii="Times New Roman" w:hAnsi="Times New Roman" w:cs="Times New Roman"/>
-          <w:color w:val="000000" w:themeColor="text1"/>
-          <w:sz w:val="24"/>
-          <w:szCs w:val="24"/>
-          <w:lang w:val="bg-BG"/>
-        </w:rPr>
-      </w:pPr>
-      <w:r>
-        <w:rPr>
-          <w:rFonts w:ascii="Times New Roman" w:hAnsi="Times New Roman" w:cs="Times New Roman"/>
-          <w:b/>
-          <w:color w:val="000000" w:themeColor="text1"/>
-          <w:sz w:val="24"/>
-          <w:szCs w:val="24"/>
-          <w:lang w:val="bg-BG"/>
-        </w:rPr>
-        <w:t xml:space="preserve">Длъжност: </w:t>
-      </w:r>
-      <w:r>
-        <w:rPr>
-          <w:rFonts w:ascii="Times New Roman" w:hAnsi="Times New Roman" w:cs="Times New Roman"/>
-          <w:color w:val="000000" w:themeColor="text1"/>
-          <w:sz w:val="24"/>
-          <w:szCs w:val="24"/>
-          <w:lang w:val="bg-BG"/>
-        </w:rPr>
-        <w:t>старши учител по информатика и ИТ</w:t>
-      </w:r>
-    </w:p>
-    <w:p>
-      <w:pPr>
-        <w:pStyle w:val="Heading1"/>
-        <w:spacing w:line="360" w:lineRule="auto"/>
-        <w:jc w:val="center"/>
-        <w:rPr>
-          <w:rFonts w:ascii="Times New Roman" w:hAnsi="Times New Roman" w:cs="Times New Roman"/>
-          <w:color w:val="000000" w:themeColor="text1"/>
-          <w:sz w:val="24"/>
-          <w:szCs w:val="24"/>
-          <w:lang w:val="bg-BG"/>
-        </w:rPr>
-      </w:pPr>
-      <w:r>
-        <w:rPr>
-          <w:rFonts w:ascii="Times New Roman" w:hAnsi="Times New Roman" w:cs="Times New Roman"/>
-          <w:b/>
-          <w:color w:val="000000" w:themeColor="text1"/>
-          <w:sz w:val="24"/>
-          <w:szCs w:val="24"/>
-          <w:lang w:val="bg-BG"/>
-        </w:rPr>
-        <w:t xml:space="preserve">Училище: </w:t>
-      </w:r>
-      <w:r>
-        <w:rPr>
-          <w:rFonts w:ascii="Times New Roman" w:hAnsi="Times New Roman" w:cs="Times New Roman"/>
-          <w:color w:val="000000" w:themeColor="text1"/>
-          <w:sz w:val="24"/>
-          <w:szCs w:val="24"/>
-          <w:lang w:val="bg-BG"/>
-        </w:rPr>
-        <w:t>Математическа гимназия „Баба Тонка”</w:t>
-      </w:r>
-    </w:p>
-    <w:p>
-      <w:pPr>
-        <w:pStyle w:val="Heading1"/>
-        <w:spacing w:line="360" w:lineRule="auto"/>
-        <w:jc w:val="center"/>
-        <w:rPr>
-          <w:rFonts w:ascii="Times New Roman" w:hAnsi="Times New Roman" w:cs="Times New Roman"/>
-          <w:color w:val="000000" w:themeColor="text1"/>
-          <w:sz w:val="24"/>
-          <w:szCs w:val="24"/>
-          <w:lang w:val="bg-BG"/>
-        </w:rPr>
-      </w:pPr>
-      <w:r>
-        <w:rPr>
-          <w:rFonts w:ascii="Times New Roman" w:hAnsi="Times New Roman" w:cs="Times New Roman"/>
-          <w:b/>
-          <w:color w:val="000000" w:themeColor="text1"/>
-          <w:sz w:val="24"/>
-          <w:szCs w:val="24"/>
-          <w:lang w:val="bg-BG"/>
-        </w:rPr>
-        <w:t>Email:</w:t>
-      </w:r>
-      <w:r>
-        <w:t xml:space="preserve"> </w:t>
-      </w:r>
-      <w:r>
-        <w:rPr>
-          <w:rFonts w:ascii="Times New Roman" w:hAnsi="Times New Roman" w:cs="Times New Roman"/>
-          <w:color w:val="000000" w:themeColor="text1"/>
-          <w:sz w:val="24"/>
-          <w:szCs w:val="24"/>
-          <w:lang w:val="bg-BG"/>
-        </w:rPr>
-        <w:t>sfeimova@gmail.com</w:t>
-      </w:r>
-      <w:r>
-        <w:rPr>
-          <w:rFonts w:ascii="Times New Roman" w:hAnsi="Times New Roman" w:cs="Times New Roman"/>
-          <w:b/>
-          <w:color w:val="000000" w:themeColor="text1"/>
-          <w:sz w:val="24"/>
-          <w:szCs w:val="24"/>
-          <w:lang w:val="bg-BG"/>
-        </w:rPr>
-        <w:t xml:space="preserve">, </w:t>
-      </w:r>
-      <w:r>
-        <w:rPr>
-          <w:rFonts w:ascii="Times New Roman" w:hAnsi="Times New Roman" w:cs="Times New Roman"/>
-          <w:color w:val="000000" w:themeColor="text1"/>
-          <w:sz w:val="24"/>
-          <w:szCs w:val="24"/>
-          <w:lang w:val="bg-BG"/>
-        </w:rPr>
-        <w:t>тел.0888 960 955</w:t>
-      </w:r>
-    </w:p>
-    <w:p>
-      <w:pPr>
-        <w:pStyle w:val="Heading1"/>
-        <w:spacing w:line="360" w:lineRule="auto"/>
-        <w:rPr>
-          <w:rFonts w:ascii="Times New Roman" w:hAnsi="Times New Roman" w:cs="Times New Roman"/>
-          <w:b/>
-          <w:color w:val="000000" w:themeColor="text1"/>
-          <w:sz w:val="24"/>
-          <w:szCs w:val="24"/>
-        </w:rPr>
-      </w:pPr>
-    </w:p>
-    <w:p/>
-    <w:p>
-      <w:pPr>
-        <w:pStyle w:val="Heading1"/>
-        <w:spacing w:before="0" w:line="360" w:lineRule="auto"/>
-        <w:rPr>
-          <w:rFonts w:ascii="Times New Roman" w:hAnsi="Times New Roman" w:cs="Times New Roman"/>
-          <w:b/>
-          <w:color w:val="000000" w:themeColor="text1"/>
-          <w:sz w:val="24"/>
-          <w:szCs w:val="24"/>
-          <w:lang w:val="bg-BG"/>
-        </w:rPr>
-      </w:pPr>
-      <w:r>
-        <w:rPr>
-          <w:rFonts w:ascii="Times New Roman" w:hAnsi="Times New Roman" w:cs="Times New Roman"/>
-          <w:b/>
-          <w:color w:val="000000" w:themeColor="text1"/>
-          <w:sz w:val="24"/>
-          <w:szCs w:val="24"/>
-          <w:lang w:val="bg-BG"/>
-        </w:rPr>
-        <w:lastRenderedPageBreak/>
         <w:t>УВОД</w:t>
       </w:r>
       <w:r>
@@ -9169,7 +8576,7 @@
 </file>
 
 <file path=customXml/itemProps1.xml><?xml version="1.0" encoding="utf-8"?>
-<ds:datastoreItem xmlns:ds="http://schemas.openxmlformats.org/officeDocument/2006/customXml" ds:itemID="{076E37F8-3054-4692-A279-90E7FC4154AC}">
+<ds:datastoreItem xmlns:ds="http://schemas.openxmlformats.org/officeDocument/2006/customXml" ds:itemID="{7CF7DADD-DB04-41F3-9826-C902D2F38BC8}">
   <ds:schemaRefs>
     <ds:schemaRef ds:uri="http://schemas.openxmlformats.org/officeDocument/2006/bibliography"/>
   </ds:schemaRefs>

</xml_diff>